<commit_message>
Test modified, example package deleted
</commit_message>
<xml_diff>
--- a/Dynamic Client Framework.docx
+++ b/Dynamic Client Framework.docx
@@ -14,7 +14,7 @@
         <mc:AlternateContent>
           <mc:Choice Requires="wps">
             <w:drawing>
-              <wp:anchor distT="45720" distB="45720" distL="114300" distR="114300" simplePos="0" relativeHeight="251663360" behindDoc="0" locked="0" layoutInCell="1" allowOverlap="1" wp14:anchorId="00380F5E" wp14:editId="4CA6C35A">
+              <wp:anchor distT="45720" distB="45720" distL="114300" distR="114300" simplePos="0" relativeHeight="251662336" behindDoc="0" locked="0" layoutInCell="1" allowOverlap="1" wp14:anchorId="00380F5E" wp14:editId="683AEE08">
                 <wp:simplePos x="0" y="0"/>
                 <wp:positionH relativeFrom="margin">
                   <wp:posOffset>1384935</wp:posOffset>
@@ -395,7 +395,7 @@
                 <v:stroke joinstyle="miter"/>
                 <v:path gradientshapeok="t" o:connecttype="rect"/>
               </v:shapetype>
-              <v:shape id="Casella di testo 2" o:spid="_x0000_s1026" type="#_x0000_t202" style="position:absolute;margin-left:109.05pt;margin-top:32.65pt;width:279pt;height:80.25pt;z-index:251663360;visibility:visible;mso-wrap-style:square;mso-width-percent:0;mso-height-percent:0;mso-wrap-distance-left:9pt;mso-wrap-distance-top:3.6pt;mso-wrap-distance-right:9pt;mso-wrap-distance-bottom:3.6pt;mso-position-horizontal:absolute;mso-position-horizontal-relative:margin;mso-position-vertical:absolute;mso-position-vertical-relative:text;mso-width-percent:0;mso-height-percent:0;mso-width-relative:margin;mso-height-relative:margin;v-text-anchor:top" o:gfxdata="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" strokecolor="white [3212]">
+              <v:shape id="Casella di testo 2" o:spid="_x0000_s1026" type="#_x0000_t202" style="position:absolute;margin-left:109.05pt;margin-top:32.65pt;width:279pt;height:80.25pt;z-index:251662336;visibility:visible;mso-wrap-style:square;mso-width-percent:0;mso-height-percent:0;mso-wrap-distance-left:9pt;mso-wrap-distance-top:3.6pt;mso-wrap-distance-right:9pt;mso-wrap-distance-bottom:3.6pt;mso-position-horizontal:absolute;mso-position-horizontal-relative:margin;mso-position-vertical:absolute;mso-position-vertical-relative:text;mso-width-percent:0;mso-height-percent:0;mso-width-relative:margin;mso-height-relative:margin;v-text-anchor:top" o:gfxdata="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" strokecolor="white [3212]">
                 <v:textbox>
                   <w:txbxContent>
                     <w:p>
@@ -726,7 +726,7 @@
           <w:noProof/>
         </w:rPr>
         <w:drawing>
-          <wp:anchor distT="0" distB="0" distL="114300" distR="114300" simplePos="0" relativeHeight="251664384" behindDoc="0" locked="0" layoutInCell="1" allowOverlap="1" wp14:anchorId="4CEBE08B" wp14:editId="3E1ACCA2">
+          <wp:anchor distT="0" distB="0" distL="114300" distR="114300" simplePos="0" relativeHeight="251663360" behindDoc="0" locked="0" layoutInCell="1" allowOverlap="1" wp14:anchorId="4CEBE08B" wp14:editId="37CAA43D">
             <wp:simplePos x="0" y="0"/>
             <wp:positionH relativeFrom="column">
               <wp:posOffset>-2540</wp:posOffset>
@@ -862,7 +862,7 @@
         <mc:AlternateContent>
           <mc:Choice Requires="wps">
             <w:drawing>
-              <wp:anchor distT="0" distB="0" distL="114300" distR="114300" simplePos="0" relativeHeight="251659264" behindDoc="0" locked="0" layoutInCell="1" allowOverlap="1" wp14:anchorId="56E173F1" wp14:editId="14907A88">
+              <wp:anchor distT="0" distB="0" distL="114300" distR="114300" simplePos="0" relativeHeight="251658240" behindDoc="0" locked="0" layoutInCell="1" allowOverlap="1" wp14:anchorId="56E173F1" wp14:editId="740B913F">
                 <wp:simplePos x="0" y="0"/>
                 <wp:positionH relativeFrom="column">
                   <wp:posOffset>32385</wp:posOffset>
@@ -922,7 +922,7 @@
           </mc:Choice>
           <mc:Fallback>
             <w:pict>
-              <v:rect w14:anchorId="6D0F1644" id="Rettangolo 1" o:spid="_x0000_s1026" style="position:absolute;margin-left:2.55pt;margin-top:432.75pt;width:439.35pt;height:18.75pt;z-index:251659264;visibility:visible;mso-wrap-style:square;mso-width-percent:0;mso-height-percent:0;mso-wrap-distance-left:9pt;mso-wrap-distance-top:0;mso-wrap-distance-right:9pt;mso-wrap-distance-bottom:0;mso-position-horizontal:absolute;mso-position-horizontal-relative:text;mso-position-vertical:absolute;mso-position-vertical-relative:page;mso-width-percent:0;mso-height-percent:0;mso-width-relative:margin;mso-height-relative:margin;v-text-anchor:middle" o:gfxdata="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" fillcolor="#4a66ac [3204]" strokecolor="white [3201]" strokeweight="1.5pt">
+              <v:rect w14:anchorId="27FBA460" id="Rettangolo 1" o:spid="_x0000_s1026" style="position:absolute;margin-left:2.55pt;margin-top:432.75pt;width:439.35pt;height:18.75pt;z-index:251658240;visibility:visible;mso-wrap-style:square;mso-width-percent:0;mso-height-percent:0;mso-wrap-distance-left:9pt;mso-wrap-distance-top:0;mso-wrap-distance-right:9pt;mso-wrap-distance-bottom:0;mso-position-horizontal:absolute;mso-position-horizontal-relative:text;mso-position-vertical:absolute;mso-position-vertical-relative:page;mso-width-percent:0;mso-height-percent:0;mso-width-relative:margin;mso-height-relative:margin;v-text-anchor:middle" o:gfxdata="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" fillcolor="#4a66ac [3204]" strokecolor="white [3201]" strokeweight="1.5pt">
                 <w10:wrap anchory="page"/>
               </v:rect>
             </w:pict>
@@ -1250,7 +1250,7 @@
             </w:rPr>
             <w:fldChar w:fldCharType="separate"/>
           </w:r>
-          <w:hyperlink w:anchor="_Toc75719070" w:history="1">
+          <w:hyperlink w:anchor="_Toc75770107" w:history="1">
             <w:r>
               <w:rPr>
                 <w:rStyle w:val="Collegamentoipertestuale"/>
@@ -1281,7 +1281,7 @@
                 <w:webHidden/>
                 <w:color w:val="242852" w:themeColor="text2"/>
               </w:rPr>
-              <w:instrText xml:space="preserve"> PAGEREF _Toc75719070 \h </w:instrText>
+              <w:instrText xml:space="preserve"> PAGEREF _Toc75770107 \h </w:instrText>
             </w:r>
             <w:r>
               <w:rPr>
@@ -1331,7 +1331,7 @@
               <w:lang w:eastAsia="it-IT"/>
             </w:rPr>
           </w:pPr>
-          <w:hyperlink w:anchor="_Toc75719071" w:history="1">
+          <w:hyperlink w:anchor="_Toc75770108" w:history="1">
             <w:r>
               <w:rPr>
                 <w:rStyle w:val="Collegamentoipertestuale"/>
@@ -1362,7 +1362,7 @@
                 <w:webHidden/>
                 <w:color w:val="242852" w:themeColor="text2"/>
               </w:rPr>
-              <w:instrText xml:space="preserve"> PAGEREF _Toc75719071 \h </w:instrText>
+              <w:instrText xml:space="preserve"> PAGEREF _Toc75770108 \h </w:instrText>
             </w:r>
             <w:r>
               <w:rPr>
@@ -1412,7 +1412,7 @@
               <w:lang w:eastAsia="it-IT"/>
             </w:rPr>
           </w:pPr>
-          <w:hyperlink w:anchor="_Toc75719072" w:history="1">
+          <w:hyperlink w:anchor="_Toc75770109" w:history="1">
             <w:r>
               <w:rPr>
                 <w:rStyle w:val="Collegamentoipertestuale"/>
@@ -1443,7 +1443,7 @@
                 <w:webHidden/>
                 <w:color w:val="242852" w:themeColor="text2"/>
               </w:rPr>
-              <w:instrText xml:space="preserve"> PAGEREF _Toc75719072 \h </w:instrText>
+              <w:instrText xml:space="preserve"> PAGEREF _Toc75770109 \h </w:instrText>
             </w:r>
             <w:r>
               <w:rPr>
@@ -1494,14 +1494,14 @@
               <w:lang w:eastAsia="it-IT"/>
             </w:rPr>
           </w:pPr>
-          <w:hyperlink w:anchor="_Toc75719073" w:history="1">
+          <w:hyperlink w:anchor="_Toc75770110" w:history="1">
             <w:r>
               <w:rPr>
                 <w:rStyle w:val="Collegamentoipertestuale"/>
                 <w:noProof/>
                 <w:color w:val="242852" w:themeColor="text2"/>
               </w:rPr>
-              <w:t>Architettura del sistema</w:t>
+              <w:t>ARCHITETTURA DEL SISTEMA</w:t>
             </w:r>
             <w:r>
               <w:rPr>
@@ -1525,7 +1525,7 @@
                 <w:webHidden/>
                 <w:color w:val="242852" w:themeColor="text2"/>
               </w:rPr>
-              <w:instrText xml:space="preserve"> PAGEREF _Toc75719073 \h </w:instrText>
+              <w:instrText xml:space="preserve"> PAGEREF _Toc75770110 \h </w:instrText>
             </w:r>
             <w:r>
               <w:rPr>
@@ -1576,7 +1576,7 @@
               <w:lang w:eastAsia="it-IT"/>
             </w:rPr>
           </w:pPr>
-          <w:hyperlink w:anchor="_Toc75719074" w:history="1">
+          <w:hyperlink w:anchor="_Toc75770111" w:history="1">
             <w:r>
               <w:rPr>
                 <w:rStyle w:val="Collegamentoipertestuale"/>
@@ -1608,7 +1608,7 @@
                 <w:webHidden/>
                 <w:color w:val="242852" w:themeColor="text2"/>
               </w:rPr>
-              <w:instrText xml:space="preserve"> PAGEREF _Toc75719074 \h </w:instrText>
+              <w:instrText xml:space="preserve"> PAGEREF _Toc75770111 \h </w:instrText>
             </w:r>
             <w:r>
               <w:rPr>
@@ -1658,7 +1658,7 @@
               <w:lang w:eastAsia="it-IT"/>
             </w:rPr>
           </w:pPr>
-          <w:hyperlink w:anchor="_Toc75719075" w:history="1">
+          <w:hyperlink w:anchor="_Toc75770112" w:history="1">
             <w:r>
               <w:rPr>
                 <w:rStyle w:val="Collegamentoipertestuale"/>
@@ -1689,7 +1689,7 @@
                 <w:webHidden/>
                 <w:color w:val="242852" w:themeColor="text2"/>
               </w:rPr>
-              <w:instrText xml:space="preserve"> PAGEREF _Toc75719075 \h </w:instrText>
+              <w:instrText xml:space="preserve"> PAGEREF _Toc75770112 \h </w:instrText>
             </w:r>
             <w:r>
               <w:rPr>
@@ -1739,7 +1739,7 @@
               <w:lang w:eastAsia="it-IT"/>
             </w:rPr>
           </w:pPr>
-          <w:hyperlink w:anchor="_Toc75719076" w:history="1">
+          <w:hyperlink w:anchor="_Toc75770113" w:history="1">
             <w:r>
               <w:rPr>
                 <w:rStyle w:val="Collegamentoipertestuale"/>
@@ -1770,7 +1770,7 @@
                 <w:webHidden/>
                 <w:color w:val="242852" w:themeColor="text2"/>
               </w:rPr>
-              <w:instrText xml:space="preserve"> PAGEREF _Toc75719076 \h </w:instrText>
+              <w:instrText xml:space="preserve"> PAGEREF _Toc75770113 \h </w:instrText>
             </w:r>
             <w:r>
               <w:rPr>
@@ -1820,7 +1820,7 @@
               <w:lang w:eastAsia="it-IT"/>
             </w:rPr>
           </w:pPr>
-          <w:hyperlink w:anchor="_Toc75719077" w:history="1">
+          <w:hyperlink w:anchor="_Toc75770114" w:history="1">
             <w:r>
               <w:rPr>
                 <w:rStyle w:val="Collegamentoipertestuale"/>
@@ -1851,7 +1851,7 @@
                 <w:webHidden/>
                 <w:color w:val="242852" w:themeColor="text2"/>
               </w:rPr>
-              <w:instrText xml:space="preserve"> PAGEREF _Toc75719077 \h </w:instrText>
+              <w:instrText xml:space="preserve"> PAGEREF _Toc75770114 \h </w:instrText>
             </w:r>
             <w:r>
               <w:rPr>
@@ -1874,7 +1874,7 @@
                 <w:webHidden/>
                 <w:color w:val="242852" w:themeColor="text2"/>
               </w:rPr>
-              <w:t>7</w:t>
+              <w:t>8</w:t>
             </w:r>
             <w:r>
               <w:rPr>
@@ -1902,7 +1902,7 @@
               <w:lang w:eastAsia="it-IT"/>
             </w:rPr>
           </w:pPr>
-          <w:hyperlink w:anchor="_Toc75719078" w:history="1">
+          <w:hyperlink w:anchor="_Toc75770115" w:history="1">
             <w:r>
               <w:rPr>
                 <w:rStyle w:val="Collegamentoipertestuale"/>
@@ -1933,7 +1933,7 @@
                 <w:webHidden/>
                 <w:color w:val="242852" w:themeColor="text2"/>
               </w:rPr>
-              <w:instrText xml:space="preserve"> PAGEREF _Toc75719078 \h </w:instrText>
+              <w:instrText xml:space="preserve"> PAGEREF _Toc75770115 \h </w:instrText>
             </w:r>
             <w:r>
               <w:rPr>
@@ -1957,6 +1957,88 @@
                 <w:color w:val="242852" w:themeColor="text2"/>
               </w:rPr>
               <w:t>8</w:t>
+            </w:r>
+            <w:r>
+              <w:rPr>
+                <w:noProof/>
+                <w:webHidden/>
+                <w:color w:val="242852" w:themeColor="text2"/>
+              </w:rPr>
+              <w:fldChar w:fldCharType="end"/>
+            </w:r>
+          </w:hyperlink>
+        </w:p>
+        <w:p>
+          <w:pPr>
+            <w:pStyle w:val="Sommario1"/>
+            <w:tabs>
+              <w:tab w:val="right" w:pos="9628"/>
+            </w:tabs>
+            <w:rPr>
+              <w:b w:val="0"/>
+              <w:bCs w:val="0"/>
+              <w:caps w:val="0"/>
+              <w:noProof/>
+              <w:color w:val="242852" w:themeColor="text2"/>
+              <w:u w:val="none"/>
+              <w:lang w:eastAsia="it-IT"/>
+            </w:rPr>
+          </w:pPr>
+          <w:hyperlink w:anchor="_Toc75770116" w:history="1">
+            <w:r>
+              <w:rPr>
+                <w:rStyle w:val="Collegamentoipertestuale"/>
+                <w:noProof/>
+                <w:color w:val="242852" w:themeColor="text2"/>
+              </w:rPr>
+              <w:t>LICENZA E DISTRIBUZIONE</w:t>
+            </w:r>
+            <w:r>
+              <w:rPr>
+                <w:noProof/>
+                <w:webHidden/>
+                <w:color w:val="242852" w:themeColor="text2"/>
+              </w:rPr>
+              <w:tab/>
+            </w:r>
+            <w:r>
+              <w:rPr>
+                <w:noProof/>
+                <w:webHidden/>
+                <w:color w:val="242852" w:themeColor="text2"/>
+              </w:rPr>
+              <w:fldChar w:fldCharType="begin"/>
+            </w:r>
+            <w:r>
+              <w:rPr>
+                <w:noProof/>
+                <w:webHidden/>
+                <w:color w:val="242852" w:themeColor="text2"/>
+              </w:rPr>
+              <w:instrText xml:space="preserve"> PAGEREF _Toc75770116 \h </w:instrText>
+            </w:r>
+            <w:r>
+              <w:rPr>
+                <w:noProof/>
+                <w:webHidden/>
+                <w:color w:val="242852" w:themeColor="text2"/>
+              </w:rPr>
+            </w:r>
+            <w:r>
+              <w:rPr>
+                <w:noProof/>
+                <w:webHidden/>
+                <w:color w:val="242852" w:themeColor="text2"/>
+              </w:rPr>
+              <w:fldChar w:fldCharType="separate"/>
+            </w:r>
+            <w:r>
+              <w:rPr>
+                <w:noProof/>
+                <w:webHidden/>
+                <w:color w:val="242852" w:themeColor="text2"/>
+              </w:rPr>
+              <w:t>10</w:t>
             </w:r>
             <w:r>
               <w:rPr>
@@ -2137,35 +2219,15 @@
     </w:p>
     <w:p>
       <w:pPr>
-        <w:spacing w:after="0" w:line="276" w:lineRule="auto"/>
-        <w:rPr>
-          <w:color w:val="242852" w:themeColor="text2"/>
-          <w:sz w:val="32"/>
-          <w:szCs w:val="32"/>
-        </w:rPr>
-      </w:pPr>
-    </w:p>
-    <w:p>
-      <w:pPr>
-        <w:spacing w:after="0" w:line="276" w:lineRule="auto"/>
-        <w:rPr>
-          <w:color w:val="242852" w:themeColor="text2"/>
-          <w:sz w:val="32"/>
-          <w:szCs w:val="32"/>
-        </w:rPr>
-      </w:pPr>
-    </w:p>
-    <w:p>
-      <w:pPr>
         <w:pStyle w:val="Titolo1"/>
         <w:spacing w:line="276" w:lineRule="auto"/>
       </w:pPr>
-      <w:bookmarkStart w:id="1" w:name="_Toc75719070"/>
+      <w:bookmarkStart w:id="2" w:name="_Toc75770107"/>
       <w:r>
         <w:lastRenderedPageBreak/>
         <w:t>ANALISI DEL PROBLEMA</w:t>
       </w:r>
-      <w:bookmarkEnd w:id="1"/>
+      <w:bookmarkEnd w:id="2"/>
     </w:p>
     <w:p>
       <w:pPr>
@@ -2175,14 +2237,14 @@
           <w:color w:val="4A66AC" w:themeColor="accent1"/>
         </w:rPr>
       </w:pPr>
-      <w:bookmarkStart w:id="2" w:name="_Toc75719071"/>
+      <w:bookmarkStart w:id="3" w:name="_Toc75770108"/>
       <w:r>
         <w:rPr>
           <w:color w:val="4A66AC" w:themeColor="accent1"/>
         </w:rPr>
         <w:t>Obiettivi del Sistema</w:t>
       </w:r>
-      <w:bookmarkEnd w:id="2"/>
+      <w:bookmarkEnd w:id="3"/>
     </w:p>
     <w:p>
       <w:pPr>
@@ -2196,7 +2258,27 @@
         <w:t xml:space="preserve">la frequenza </w:t>
       </w:r>
       <w:r>
-        <w:t>di raccolta dei dati. L’obiettivo è quello di evitare che si manifestino dei sovraccarichi dal punto di vista delle risorse. Allo scopo è possibile monitorare uno o più parametri prestazionali (es. dimensione delle code) e dimensionare dinamicamente il rate di trasmissione dei dati dei nodi sensore utilizzando diverse politiche (es. aggregazione sul nodo, variazione di frequenza, drop di dati).</w:t>
+        <w:t xml:space="preserve">di raccolta dei dati. L’obiettivo è quello di evitare che si manifestino dei sovraccarichi dal punto di vista delle risorse. Allo scopo è possibile monitorare uno o più parametri prestazionali (es. dimensione delle code) e dimensionare dinamicamente </w:t>
+      </w:r>
+      <w:proofErr w:type="gramStart"/>
+      <w:r>
+        <w:t>il rate</w:t>
+      </w:r>
+      <w:proofErr w:type="gramEnd"/>
+      <w:r>
+        <w:t xml:space="preserve"> di trasmissione dei</w:t>
+      </w:r>
+      <w:r>
+        <w:t xml:space="preserve"> </w:t>
+      </w:r>
+      <w:r>
+        <w:t>nodi sensore</w:t>
+      </w:r>
+      <w:r>
+        <w:t>,</w:t>
+      </w:r>
+      <w:r>
+        <w:t xml:space="preserve"> utilizzando diverse politiche (es. aggregazione sul nodo, variazione di frequenza, drop di dati).</w:t>
       </w:r>
     </w:p>
     <w:p>
@@ -2213,14 +2295,14 @@
           <w:color w:val="4A66AC" w:themeColor="accent1"/>
         </w:rPr>
       </w:pPr>
-      <w:bookmarkStart w:id="3" w:name="_Toc75719072"/>
+      <w:bookmarkStart w:id="4" w:name="_Toc75770109"/>
       <w:r>
         <w:rPr>
           <w:color w:val="4A66AC" w:themeColor="accent1"/>
         </w:rPr>
         <w:t>Vincoli e soluzioni tecnologiche</w:t>
       </w:r>
-      <w:bookmarkEnd w:id="3"/>
+      <w:bookmarkEnd w:id="4"/>
     </w:p>
     <w:p>
       <w:pPr>
@@ -2230,8 +2312,13 @@
       <w:r>
         <w:t xml:space="preserve">La coda da monitorare è gestita da un broker </w:t>
       </w:r>
-      <w:r>
-        <w:t xml:space="preserve">ActiveMQ </w:t>
+      <w:proofErr w:type="spellStart"/>
+      <w:r>
+        <w:t>ActiveMQ</w:t>
+      </w:r>
+      <w:proofErr w:type="spellEnd"/>
+      <w:r>
+        <w:t xml:space="preserve"> </w:t>
       </w:r>
       <w:r>
         <w:t>Artemis</w:t>
@@ -2245,11 +2332,33 @@
       <w:r>
         <w:t xml:space="preserve">: JMS, MQTT, </w:t>
       </w:r>
+      <w:proofErr w:type="spellStart"/>
       <w:r>
         <w:rPr>
           <w:color w:val="FF0000"/>
         </w:rPr>
-        <w:t>OpenWire, HornetQ, AMQP;</w:t>
+        <w:t>OpenWire</w:t>
+      </w:r>
+      <w:proofErr w:type="spellEnd"/>
+      <w:r>
+        <w:rPr>
+          <w:color w:val="FF0000"/>
+        </w:rPr>
+        <w:t xml:space="preserve">, </w:t>
+      </w:r>
+      <w:proofErr w:type="spellStart"/>
+      <w:r>
+        <w:rPr>
+          <w:color w:val="FF0000"/>
+        </w:rPr>
+        <w:t>HornetQ</w:t>
+      </w:r>
+      <w:proofErr w:type="spellEnd"/>
+      <w:r>
+        <w:rPr>
+          <w:color w:val="FF0000"/>
+        </w:rPr>
+        <w:t>, AMQP;</w:t>
       </w:r>
       <w:r>
         <w:t xml:space="preserve"> </w:t>
@@ -2292,7 +2401,7 @@
           <w:noProof/>
         </w:rPr>
         <w:drawing>
-          <wp:anchor distT="0" distB="0" distL="114300" distR="114300" simplePos="0" relativeHeight="251666432" behindDoc="0" locked="0" layoutInCell="1" allowOverlap="1" wp14:anchorId="0CC34694" wp14:editId="73616562">
+          <wp:anchor distT="0" distB="0" distL="114300" distR="114300" simplePos="0" relativeHeight="251665408" behindDoc="0" locked="0" layoutInCell="1" allowOverlap="1" wp14:anchorId="0CC34694" wp14:editId="7AD01CF6">
             <wp:simplePos x="0" y="0"/>
             <wp:positionH relativeFrom="column">
               <wp:posOffset>45720</wp:posOffset>
@@ -2377,7 +2486,10 @@
         <w:t xml:space="preserve"> monitorare il livello di congestione</w:t>
       </w:r>
       <w:r>
-        <w:t xml:space="preserve"> della coda/topic</w:t>
+        <w:t xml:space="preserve"> della </w:t>
+      </w:r>
+      <w:r>
+        <w:t>destinazione</w:t>
       </w:r>
       <w:r>
         <w:t xml:space="preserve"> e attivare le strategie di gestione.</w:t>
@@ -2397,6 +2509,8 @@
       <w:r>
         <w:t xml:space="preserve">un indirizzo speciale di sistema, </w:t>
       </w:r>
+      <w:proofErr w:type="spellStart"/>
+      <w:proofErr w:type="gramStart"/>
       <w:r>
         <w:rPr>
           <w:i/>
@@ -2405,6 +2519,8 @@
         </w:rPr>
         <w:t>activemq.management</w:t>
       </w:r>
+      <w:proofErr w:type="spellEnd"/>
+      <w:proofErr w:type="gramEnd"/>
       <w:r>
         <w:t xml:space="preserve">, specificando il nome della </w:t>
       </w:r>
@@ -2418,8 +2534,13 @@
         <w:t xml:space="preserve"> La documentazione</w:t>
       </w:r>
       <w:r>
-        <w:t xml:space="preserve"> di ArtemisMQ</w:t>
-      </w:r>
+        <w:t xml:space="preserve"> di </w:t>
+      </w:r>
+      <w:proofErr w:type="spellStart"/>
+      <w:r>
+        <w:t>ArtemisMQ</w:t>
+      </w:r>
+      <w:proofErr w:type="spellEnd"/>
       <w:r>
         <w:t xml:space="preserve"> mette a disposizione tutti i dettagli per la connessione.</w:t>
       </w:r>
@@ -2467,12 +2588,12 @@
       <w:pPr>
         <w:pStyle w:val="Titolo1"/>
       </w:pPr>
-      <w:bookmarkStart w:id="4" w:name="_Toc75719073"/>
+      <w:bookmarkStart w:id="5" w:name="_Toc75770110"/>
       <w:r>
         <w:lastRenderedPageBreak/>
         <w:t>ARCHITETTURA DEL SISTEMA</w:t>
       </w:r>
-      <w:bookmarkEnd w:id="4"/>
+      <w:bookmarkEnd w:id="5"/>
     </w:p>
     <w:p>
       <w:pPr>
@@ -2502,7 +2623,15 @@
         <w:t xml:space="preserve"> e</w:t>
       </w:r>
       <w:r>
-        <w:t xml:space="preserve"> configurabile dall’utente tramite un file di properties esterno</w:t>
+        <w:t xml:space="preserve"> configurabile dall’utente tramite un file di </w:t>
+      </w:r>
+      <w:proofErr w:type="spellStart"/>
+      <w:r>
+        <w:t>properties</w:t>
+      </w:r>
+      <w:proofErr w:type="spellEnd"/>
+      <w:r>
+        <w:t xml:space="preserve"> esterno</w:t>
       </w:r>
       <w:r>
         <w:t>,</w:t>
@@ -2533,7 +2662,7 @@
           <w:noProof/>
         </w:rPr>
         <w:drawing>
-          <wp:anchor distT="0" distB="0" distL="114300" distR="114300" simplePos="0" relativeHeight="251667456" behindDoc="0" locked="0" layoutInCell="1" allowOverlap="1" wp14:anchorId="7E7F825F" wp14:editId="5B1FF46C">
+          <wp:anchor distT="0" distB="0" distL="114300" distR="114300" simplePos="0" relativeHeight="251666432" behindDoc="0" locked="0" layoutInCell="1" allowOverlap="1" wp14:anchorId="7E7F825F" wp14:editId="1CF40BF8">
             <wp:simplePos x="0" y="0"/>
             <wp:positionH relativeFrom="margin">
               <wp:align>center</wp:align>
@@ -2598,7 +2727,11 @@
         <w:t xml:space="preserve"> </w:t>
       </w:r>
       <w:r>
-        <w:t>Client dovrà incapsulare sia i meccanismi di comunicazione, sia quelli de gestione del r</w:t>
+        <w:t xml:space="preserve">Client dovrà incapsulare sia i meccanismi di comunicazione, sia quelli de gestione </w:t>
+      </w:r>
+      <w:proofErr w:type="gramStart"/>
+      <w:r>
+        <w:t>del r</w:t>
       </w:r>
       <w:r>
         <w:t>a</w:t>
@@ -2606,6 +2739,7 @@
       <w:r>
         <w:t>te</w:t>
       </w:r>
+      <w:proofErr w:type="gramEnd"/>
       <w:r>
         <w:t xml:space="preserve"> di trasmissione</w:t>
       </w:r>
@@ -2636,14 +2770,14 @@
           <w:lang w:val="en-GB"/>
         </w:rPr>
       </w:pPr>
-      <w:bookmarkStart w:id="5" w:name="_Toc75719074"/>
+      <w:bookmarkStart w:id="6" w:name="_Toc75770111"/>
       <w:r>
         <w:rPr>
           <w:noProof/>
           <w:lang w:val="en-GB"/>
         </w:rPr>
         <w:drawing>
-          <wp:anchor distT="0" distB="0" distL="114300" distR="114300" simplePos="0" relativeHeight="251668480" behindDoc="0" locked="0" layoutInCell="1" allowOverlap="1" wp14:anchorId="541C1944" wp14:editId="0BB6724C">
+          <wp:anchor distT="0" distB="0" distL="114300" distR="114300" simplePos="0" relativeHeight="251667456" behindDoc="0" locked="0" layoutInCell="1" allowOverlap="1" wp14:anchorId="541C1944" wp14:editId="597BF3A5">
             <wp:simplePos x="0" y="0"/>
             <wp:positionH relativeFrom="column">
               <wp:posOffset>0</wp:posOffset>
@@ -2707,7 +2841,7 @@
         </w:rPr>
         <w:t>ESIGN CLASS DIAGRAM</w:t>
       </w:r>
-      <w:bookmarkEnd w:id="5"/>
+      <w:bookmarkEnd w:id="6"/>
     </w:p>
     <w:p>
       <w:pPr>
@@ -2861,6 +2995,7 @@
             <w:r>
               <w:t xml:space="preserve"> </w:t>
             </w:r>
+            <w:proofErr w:type="spellStart"/>
             <w:r>
               <w:rPr>
                 <w:i/>
@@ -2868,9 +3003,11 @@
               </w:rPr>
               <w:t>sendMessage</w:t>
             </w:r>
+            <w:proofErr w:type="spellEnd"/>
             <w:r>
               <w:t xml:space="preserve">, </w:t>
             </w:r>
+            <w:proofErr w:type="spellStart"/>
             <w:r>
               <w:rPr>
                 <w:i/>
@@ -2878,9 +3015,11 @@
               </w:rPr>
               <w:t>startConnection</w:t>
             </w:r>
+            <w:proofErr w:type="spellEnd"/>
             <w:r>
               <w:t xml:space="preserve">, </w:t>
             </w:r>
+            <w:proofErr w:type="spellStart"/>
             <w:r>
               <w:rPr>
                 <w:i/>
@@ -2895,6 +3034,7 @@
               </w:rPr>
               <w:t>n</w:t>
             </w:r>
+            <w:proofErr w:type="spellEnd"/>
             <w:r>
               <w:t xml:space="preserve"> alle sue sottoclassi perché dipendent</w:t>
             </w:r>
@@ -3100,7 +3240,15 @@
               <w:t>n</w:t>
             </w:r>
             <w:r>
-              <w:t xml:space="preserve"> Creator. Questa è l’interfaccia della factory che delinea il metodo </w:t>
+              <w:t xml:space="preserve"> Creator. Questa è l’interfaccia della </w:t>
+            </w:r>
+            <w:proofErr w:type="spellStart"/>
+            <w:r>
+              <w:t>factory</w:t>
+            </w:r>
+            <w:proofErr w:type="spellEnd"/>
+            <w:r>
+              <w:t xml:space="preserve"> che delinea il metodo </w:t>
             </w:r>
             <w:r>
               <w:rPr>
@@ -3110,7 +3258,15 @@
               <w:t>create</w:t>
             </w:r>
             <w:r>
-              <w:t>. Le uniche informazioni necessarie alla creazione saranno il nome della coda/topic e l’indirizzo dell’accettore del broker.</w:t>
+              <w:t>. Le uniche informazioni necessarie alla creazione saranno il nome della coda/</w:t>
+            </w:r>
+            <w:proofErr w:type="spellStart"/>
+            <w:r>
+              <w:t>topic</w:t>
+            </w:r>
+            <w:proofErr w:type="spellEnd"/>
+            <w:r>
+              <w:t xml:space="preserve"> e l’indirizzo dell’accettore del broker.</w:t>
             </w:r>
           </w:p>
           <w:p>
@@ -3162,8 +3318,13 @@
               <w:jc w:val="both"/>
               <w:cnfStyle w:val="000000000000" w:firstRow="0" w:lastRow="0" w:firstColumn="0" w:lastColumn="0" w:oddVBand="0" w:evenVBand="0" w:oddHBand="0" w:evenHBand="0" w:firstRowFirstColumn="0" w:firstRowLastColumn="0" w:lastRowFirstColumn="0" w:lastRowLastColumn="0"/>
             </w:pPr>
-            <w:r>
-              <w:t>Factory concreta di un Dynamic JMS Client.</w:t>
+            <w:proofErr w:type="spellStart"/>
+            <w:r>
+              <w:t>Factory</w:t>
+            </w:r>
+            <w:proofErr w:type="spellEnd"/>
+            <w:r>
+              <w:t xml:space="preserve"> concreta di un Dynamic JMS Client.</w:t>
             </w:r>
           </w:p>
         </w:tc>
@@ -3209,8 +3370,13 @@
               <w:jc w:val="both"/>
               <w:cnfStyle w:val="000000100000" w:firstRow="0" w:lastRow="0" w:firstColumn="0" w:lastColumn="0" w:oddVBand="0" w:evenVBand="0" w:oddHBand="1" w:evenHBand="0" w:firstRowFirstColumn="0" w:firstRowLastColumn="0" w:lastRowFirstColumn="0" w:lastRowLastColumn="0"/>
             </w:pPr>
-            <w:r>
-              <w:t>Factory concreta di un Dynamic MQTT Client.</w:t>
+            <w:proofErr w:type="spellStart"/>
+            <w:r>
+              <w:t>Factory</w:t>
+            </w:r>
+            <w:proofErr w:type="spellEnd"/>
+            <w:r>
+              <w:t xml:space="preserve"> concreta di un Dynamic MQTT Client.</w:t>
             </w:r>
           </w:p>
         </w:tc>
@@ -3320,6 +3486,17 @@
             </w:r>
             <w:r>
               <w:t>considerato non valido per l’invio.</w:t>
+            </w:r>
+            <w:r>
+              <w:t xml:space="preserve"> Implementa l’interfaccia </w:t>
+            </w:r>
+            <w:proofErr w:type="spellStart"/>
+            <w:r>
+              <w:t>Serializable</w:t>
+            </w:r>
+            <w:proofErr w:type="spellEnd"/>
+            <w:r>
+              <w:t>.</w:t>
             </w:r>
           </w:p>
         </w:tc>
@@ -3345,14 +3522,14 @@
           <w:color w:val="4A66AC" w:themeColor="accent1"/>
         </w:rPr>
       </w:pPr>
-      <w:bookmarkStart w:id="6" w:name="_Toc75719075"/>
+      <w:bookmarkStart w:id="7" w:name="_Toc75770112"/>
       <w:r>
         <w:rPr>
           <w:color w:val="4A66AC" w:themeColor="accent1"/>
         </w:rPr>
         <w:t>Strategie di gestione della congestione</w:t>
       </w:r>
-      <w:bookmarkEnd w:id="6"/>
+      <w:bookmarkEnd w:id="7"/>
     </w:p>
     <w:p>
       <w:pPr>
@@ -3385,7 +3562,7 @@
           <w:noProof/>
         </w:rPr>
         <w:drawing>
-          <wp:anchor distT="0" distB="0" distL="114300" distR="114300" simplePos="0" relativeHeight="251670528" behindDoc="0" locked="0" layoutInCell="1" allowOverlap="1" wp14:anchorId="361C8107" wp14:editId="5218AB19">
+          <wp:anchor distT="0" distB="0" distL="114300" distR="114300" simplePos="0" relativeHeight="251669504" behindDoc="0" locked="0" layoutInCell="1" allowOverlap="1" wp14:anchorId="361C8107" wp14:editId="033EF6E2">
             <wp:simplePos x="0" y="0"/>
             <wp:positionH relativeFrom="column">
               <wp:posOffset>-3810</wp:posOffset>
@@ -3450,7 +3627,15 @@
         <w:t>Quando ci si trova nello stato di congestione</w:t>
       </w:r>
       <w:r>
-        <w:t>, si applica la strategia selezionata (drop o aggregable)</w:t>
+        <w:t xml:space="preserve">, si applica la strategia selezionata (drop o </w:t>
+      </w:r>
+      <w:proofErr w:type="spellStart"/>
+      <w:r>
+        <w:t>aggregable</w:t>
+      </w:r>
+      <w:proofErr w:type="spellEnd"/>
+      <w:r>
+        <w:t>)</w:t>
       </w:r>
       <w:r>
         <w:t xml:space="preserve"> e s</w:t>
@@ -3471,8 +3656,21 @@
         <w:t>ricorre a</w:t>
       </w:r>
       <w:r>
-        <w:t xml:space="preserve"> un buffer in cui memorizzare i sample e differire il loro invio, abbassando il rate del sender</w:t>
-      </w:r>
+        <w:t xml:space="preserve"> un buffer in cui memorizzare i sample e differire il loro invio, abbassando </w:t>
+      </w:r>
+      <w:proofErr w:type="gramStart"/>
+      <w:r>
+        <w:t>il rate</w:t>
+      </w:r>
+      <w:proofErr w:type="gramEnd"/>
+      <w:r>
+        <w:t xml:space="preserve"> del </w:t>
+      </w:r>
+      <w:proofErr w:type="spellStart"/>
+      <w:r>
+        <w:t>sender</w:t>
+      </w:r>
+      <w:proofErr w:type="spellEnd"/>
       <w:r>
         <w:t>.</w:t>
       </w:r>
@@ -3540,11 +3738,142 @@
         <w:jc w:val="both"/>
       </w:pPr>
       <w:r>
+        <w:rPr>
+          <w:noProof/>
+        </w:rPr>
         <w:lastRenderedPageBreak/>
+        <mc:AlternateContent>
+          <mc:Choice Requires="wpg">
+            <w:drawing>
+              <wp:anchor distT="0" distB="0" distL="114300" distR="114300" simplePos="0" relativeHeight="251674624" behindDoc="0" locked="0" layoutInCell="1" allowOverlap="1" wp14:anchorId="45FB9599" wp14:editId="20B778E3">
+                <wp:simplePos x="0" y="0"/>
+                <wp:positionH relativeFrom="column">
+                  <wp:posOffset>635</wp:posOffset>
+                </wp:positionH>
+                <wp:positionV relativeFrom="paragraph">
+                  <wp:posOffset>2035810</wp:posOffset>
+                </wp:positionV>
+                <wp:extent cx="6120130" cy="3086490"/>
+                <wp:effectExtent l="0" t="0" r="0" b="0"/>
+                <wp:wrapTopAndBottom/>
+                <wp:docPr id="10" name="Gruppo 10"/>
+                <wp:cNvGraphicFramePr/>
+                <a:graphic xmlns:a="http://schemas.openxmlformats.org/drawingml/2006/main">
+                  <a:graphicData uri="http://schemas.microsoft.com/office/word/2010/wordprocessingGroup">
+                    <wpg:wgp>
+                      <wpg:cNvGrpSpPr/>
+                      <wpg:grpSpPr>
+                        <a:xfrm>
+                          <a:off x="0" y="0"/>
+                          <a:ext cx="6120130" cy="3086490"/>
+                          <a:chOff x="0" y="0"/>
+                          <a:chExt cx="6120130" cy="3086490"/>
+                        </a:xfrm>
+                      </wpg:grpSpPr>
+                      <pic:pic xmlns:pic="http://schemas.openxmlformats.org/drawingml/2006/picture">
+                        <pic:nvPicPr>
+                          <pic:cNvPr id="8" name="Immagine 8"/>
+                          <pic:cNvPicPr>
+                            <a:picLocks noChangeAspect="1"/>
+                          </pic:cNvPicPr>
+                        </pic:nvPicPr>
+                        <pic:blipFill>
+                          <a:blip r:embed="rId15"/>
+                          <a:stretch>
+                            <a:fillRect/>
+                          </a:stretch>
+                        </pic:blipFill>
+                        <pic:spPr>
+                          <a:xfrm>
+                            <a:off x="0" y="0"/>
+                            <a:ext cx="6120130" cy="1560195"/>
+                          </a:xfrm>
+                          <a:prstGeom prst="rect">
+                            <a:avLst/>
+                          </a:prstGeom>
+                        </pic:spPr>
+                      </pic:pic>
+                      <pic:pic xmlns:pic="http://schemas.openxmlformats.org/drawingml/2006/picture">
+                        <pic:nvPicPr>
+                          <pic:cNvPr id="9" name="Immagine 9"/>
+                          <pic:cNvPicPr>
+                            <a:picLocks noChangeAspect="1"/>
+                          </pic:cNvPicPr>
+                        </pic:nvPicPr>
+                        <pic:blipFill rotWithShape="1">
+                          <a:blip r:embed="rId16"/>
+                          <a:srcRect l="482"/>
+                          <a:stretch/>
+                        </pic:blipFill>
+                        <pic:spPr bwMode="auto">
+                          <a:xfrm>
+                            <a:off x="35169" y="1565030"/>
+                            <a:ext cx="6054090" cy="1521460"/>
+                          </a:xfrm>
+                          <a:prstGeom prst="rect">
+                            <a:avLst/>
+                          </a:prstGeom>
+                          <a:ln>
+                            <a:noFill/>
+                          </a:ln>
+                          <a:extLst>
+                            <a:ext uri="{53640926-AAD7-44D8-BBD7-CCE9431645EC}">
+                              <a14:shadowObscured xmlns:a14="http://schemas.microsoft.com/office/drawing/2010/main"/>
+                            </a:ext>
+                          </a:extLst>
+                        </pic:spPr>
+                      </pic:pic>
+                    </wpg:wgp>
+                  </a:graphicData>
+                </a:graphic>
+              </wp:anchor>
+            </w:drawing>
+          </mc:Choice>
+          <mc:Fallback>
+            <w:pict>
+              <v:group w14:anchorId="6C0EA767" id="Gruppo 10" o:spid="_x0000_s1026" style="position:absolute;margin-left:.05pt;margin-top:160.3pt;width:481.9pt;height:243.05pt;z-index:251674624" coordsize="61201,30864" o:gfxdata="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">
+                <v:shapetype id="_x0000_t75" coordsize="21600,21600" o:spt="75" o:preferrelative="t" path="m@4@5l@4@11@9@11@9@5xe" filled="f" stroked="f">
+                  <v:stroke joinstyle="miter"/>
+                  <v:formulas>
+                    <v:f eqn="if lineDrawn pixelLineWidth 0"/>
+                    <v:f eqn="sum @0 1 0"/>
+                    <v:f eqn="sum 0 0 @1"/>
+                    <v:f eqn="prod @2 1 2"/>
+                    <v:f eqn="prod @3 21600 pixelWidth"/>
+                    <v:f eqn="prod @3 21600 pixelHeight"/>
+                    <v:f eqn="sum @0 0 1"/>
+                    <v:f eqn="prod @6 1 2"/>
+                    <v:f eqn="prod @7 21600 pixelWidth"/>
+                    <v:f eqn="sum @8 21600 0"/>
+                    <v:f eqn="prod @7 21600 pixelHeight"/>
+                    <v:f eqn="sum @10 21600 0"/>
+                  </v:formulas>
+                  <v:path o:extrusionok="f" gradientshapeok="t" o:connecttype="rect"/>
+                  <o:lock v:ext="edit" aspectratio="t"/>
+                </v:shapetype>
+                <v:shape id="Immagine 8" o:spid="_x0000_s1027" type="#_x0000_t75" style="position:absolute;width:61201;height:15601;visibility:visible;mso-wrap-style:square" o:gfxdata="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">
+                  <v:imagedata r:id="rId17" o:title=""/>
+                </v:shape>
+                <v:shape id="Immagine 9" o:spid="_x0000_s1028" type="#_x0000_t75" style="position:absolute;left:351;top:15650;width:60541;height:15214;visibility:visible;mso-wrap-style:square" o:gfxdata="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">
+                  <v:imagedata r:id="rId18" o:title="" cropleft="316f"/>
+                </v:shape>
+                <w10:wrap type="topAndBottom"/>
+              </v:group>
+            </w:pict>
+          </mc:Fallback>
+        </mc:AlternateContent>
+      </w:r>
+      <w:r>
         <w:t xml:space="preserve">Il comportamento del buffer merita una spiegazione dettagliata. </w:t>
       </w:r>
       <w:r>
-        <w:t>All’avvio il buffer è vuoto, la sua dimensione è fissata dall’utente nel file di configurazione.</w:t>
+        <w:t>All’avvio il buffer è vuoto, la sua dimensione</w:t>
+      </w:r>
+      <w:r>
+        <w:t xml:space="preserve"> minima</w:t>
+      </w:r>
+      <w:r>
+        <w:t xml:space="preserve"> è fissata dall’utente nel file di configurazione.</w:t>
       </w:r>
       <w:r>
         <w:t xml:space="preserve"> </w:t>
@@ -3590,6 +3919,12 @@
       </w:r>
       <w:r>
         <w:t xml:space="preserve">essendo rivolto a dati non aggregabili. </w:t>
+      </w:r>
+      <w:r>
+        <w:t xml:space="preserve">Nella figura sottostante, due possibili evoluzioni del buffer: una rappresentativa del ciclo di riempimento/svuotamento </w:t>
+      </w:r>
+      <w:r>
+        <w:t>in condizioni invariate, l’altra descrivente l’estensione e la contrazione del buffer al cambiamento dell’aggressività.</w:t>
       </w:r>
     </w:p>
     <w:p>
@@ -3597,60 +3932,6 @@
         <w:spacing w:line="276" w:lineRule="auto"/>
         <w:jc w:val="both"/>
       </w:pPr>
-      <w:r>
-        <w:t>Nello stato normale si procede direttamente con l’invio del sample corrente e di quelli eventualmente rimasti all’interno del buffer.</w:t>
-      </w:r>
-      <w:r>
-        <w:t xml:space="preserve"> A prescindere dalla situazione, s</w:t>
-      </w:r>
-      <w:r>
-        <w:t>e</w:t>
-      </w:r>
-      <w:r>
-        <w:t xml:space="preserve"> il buffer </w:t>
-      </w:r>
-      <w:r>
-        <w:t xml:space="preserve">è riempito </w:t>
-      </w:r>
-      <w:r>
-        <w:t xml:space="preserve">per </w:t>
-      </w:r>
-      <w:r>
-        <w:t>più della metà</w:t>
-      </w:r>
-      <w:r>
-        <w:t>,</w:t>
-      </w:r>
-      <w:r>
-        <w:t xml:space="preserve"> </w:t>
-      </w:r>
-      <w:r>
-        <w:t>verrà inviata solo una parte dei sample validi</w:t>
-      </w:r>
-      <w:r>
-        <w:t xml:space="preserve">, per evitare una scarica eccessiva che potrebbe </w:t>
-      </w:r>
-      <w:r>
-        <w:t>generare o peggiorare la</w:t>
-      </w:r>
-      <w:r>
-        <w:t xml:space="preserve"> congestione.</w:t>
-      </w:r>
-      <w:r>
-        <w:t xml:space="preserve"> I rimanenti verranno </w:t>
-      </w:r>
-      <w:r>
-        <w:t>inoltrati all’invio del prossimo sample.</w:t>
-      </w:r>
-      <w:r>
-        <w:t xml:space="preserve"> Un sample è ritenuto valido </w:t>
-      </w:r>
-      <w:r>
-        <w:t>finché non è scaduto il suo time to live.</w:t>
-      </w:r>
-      <w:r>
-        <w:t xml:space="preserve"> </w:t>
-      </w:r>
     </w:p>
     <w:p>
       <w:pPr>
@@ -3658,7 +3939,75 @@
         <w:jc w:val="both"/>
       </w:pPr>
       <w:r>
-        <w:t>I metodi attivamente coinvolti nella gestione della congestione e la cui logica è definita in Dynmic Client sono i seguenti:</w:t>
+        <w:t>Nello stato normale si procede direttamente con l’invio del sample corrente e di quelli eventualmente rimasti all’interno del buffer.</w:t>
+      </w:r>
+      <w:r>
+        <w:t xml:space="preserve"> A prescindere dalla situazione, s</w:t>
+      </w:r>
+      <w:r>
+        <w:t>e</w:t>
+      </w:r>
+      <w:r>
+        <w:t xml:space="preserve"> il buffer </w:t>
+      </w:r>
+      <w:r>
+        <w:t xml:space="preserve">è riempito </w:t>
+      </w:r>
+      <w:r>
+        <w:t xml:space="preserve">per </w:t>
+      </w:r>
+      <w:r>
+        <w:t>più della metà</w:t>
+      </w:r>
+      <w:r>
+        <w:t>,</w:t>
+      </w:r>
+      <w:r>
+        <w:t xml:space="preserve"> </w:t>
+      </w:r>
+      <w:r>
+        <w:t>verrà inviata solo una parte dei sample validi</w:t>
+      </w:r>
+      <w:r>
+        <w:t xml:space="preserve">, per evitare una scarica eccessiva che potrebbe </w:t>
+      </w:r>
+      <w:r>
+        <w:t>generare o peggiorare la</w:t>
+      </w:r>
+      <w:r>
+        <w:t xml:space="preserve"> congestione.</w:t>
+      </w:r>
+      <w:r>
+        <w:t xml:space="preserve"> I rimanenti verranno </w:t>
+      </w:r>
+      <w:r>
+        <w:t>inoltrati all’invio del prossimo sample.</w:t>
+      </w:r>
+      <w:r>
+        <w:t xml:space="preserve"> Un sample è ritenuto valido </w:t>
+      </w:r>
+      <w:r>
+        <w:t>finché non è scaduto il suo time to live.</w:t>
+      </w:r>
+      <w:r>
+        <w:t xml:space="preserve"> </w:t>
+      </w:r>
+    </w:p>
+    <w:p>
+      <w:pPr>
+        <w:spacing w:line="276" w:lineRule="auto"/>
+        <w:jc w:val="both"/>
+      </w:pPr>
+      <w:r>
+        <w:t xml:space="preserve">I metodi attivamente coinvolti nella gestione della congestione e la cui logica è definita in </w:t>
+      </w:r>
+      <w:proofErr w:type="spellStart"/>
+      <w:r>
+        <w:t>Dynmic</w:t>
+      </w:r>
+      <w:proofErr w:type="spellEnd"/>
+      <w:r>
+        <w:t xml:space="preserve"> Client sono i seguenti:</w:t>
       </w:r>
     </w:p>
     <w:p>
@@ -3698,6 +4047,7 @@
                 <w:szCs w:val="18"/>
               </w:rPr>
             </w:pPr>
+            <w:proofErr w:type="spellStart"/>
             <w:r>
               <w:rPr>
                 <w:rFonts w:asciiTheme="minorHAnsi" w:hAnsiTheme="minorHAnsi"/>
@@ -3706,6 +4056,7 @@
               </w:rPr>
               <w:t>TrySending</w:t>
             </w:r>
+            <w:proofErr w:type="spellEnd"/>
           </w:p>
         </w:tc>
         <w:tc>
@@ -3734,6 +4085,7 @@
             <w:r>
               <w:t xml:space="preserve"> procede con l’invio ed eventuale svuotamento del buffer, altrimenti richiama il metodo </w:t>
             </w:r>
+            <w:proofErr w:type="spellStart"/>
             <w:r>
               <w:rPr>
                 <w:i/>
@@ -3741,6 +4093,7 @@
               </w:rPr>
               <w:t>handleStrategy</w:t>
             </w:r>
+            <w:proofErr w:type="spellEnd"/>
             <w:r>
               <w:t xml:space="preserve"> per applicare la strategia richiesta dall’utente.</w:t>
             </w:r>
@@ -3773,6 +4126,7 @@
                 <w:szCs w:val="18"/>
               </w:rPr>
             </w:pPr>
+            <w:proofErr w:type="spellStart"/>
             <w:r>
               <w:rPr>
                 <w:rFonts w:asciiTheme="minorHAnsi" w:hAnsiTheme="minorHAnsi"/>
@@ -3781,6 +4135,7 @@
               </w:rPr>
               <w:t>HandleStrategy</w:t>
             </w:r>
+            <w:proofErr w:type="spellEnd"/>
           </w:p>
         </w:tc>
         <w:tc>
@@ -3807,6 +4162,7 @@
             <w:r>
               <w:t xml:space="preserve"> o </w:t>
             </w:r>
+            <w:proofErr w:type="spellStart"/>
             <w:r>
               <w:rPr>
                 <w:i/>
@@ -3814,6 +4170,7 @@
               </w:rPr>
               <w:t>aggregable</w:t>
             </w:r>
+            <w:proofErr w:type="spellEnd"/>
             <w:r>
               <w:t>.</w:t>
             </w:r>
@@ -3853,6 +4210,7 @@
                 <w:sz w:val="22"/>
                 <w:szCs w:val="18"/>
               </w:rPr>
+              <w:lastRenderedPageBreak/>
               <w:t>Drop</w:t>
             </w:r>
           </w:p>
@@ -3935,6 +4293,7 @@
             <w:r>
               <w:t xml:space="preserve">a memorizzare il sample in attesa che si riempia, si possa effettuare l’aggregazione sui soli campioni validi e, al temine, si elimini il suo contenuto. Richiama </w:t>
             </w:r>
+            <w:proofErr w:type="spellStart"/>
             <w:r>
               <w:rPr>
                 <w:i/>
@@ -3942,6 +4301,7 @@
               </w:rPr>
               <w:t>computeAggregation</w:t>
             </w:r>
+            <w:proofErr w:type="spellEnd"/>
             <w:r>
               <w:t>.</w:t>
             </w:r>
@@ -3995,6 +4355,7 @@
                 <w:szCs w:val="18"/>
               </w:rPr>
             </w:pPr>
+            <w:proofErr w:type="spellStart"/>
             <w:r>
               <w:rPr>
                 <w:rFonts w:asciiTheme="minorHAnsi" w:hAnsiTheme="minorHAnsi"/>
@@ -4003,6 +4364,7 @@
               </w:rPr>
               <w:t>Aggregation</w:t>
             </w:r>
+            <w:proofErr w:type="spellEnd"/>
           </w:p>
         </w:tc>
         <w:tc>
@@ -4071,6 +4433,7 @@
                 <w:szCs w:val="18"/>
               </w:rPr>
             </w:pPr>
+            <w:proofErr w:type="spellStart"/>
             <w:r>
               <w:rPr>
                 <w:rFonts w:asciiTheme="minorHAnsi" w:hAnsiTheme="minorHAnsi"/>
@@ -4079,6 +4442,7 @@
               </w:rPr>
               <w:t>QueueStatus</w:t>
             </w:r>
+            <w:proofErr w:type="spellEnd"/>
           </w:p>
         </w:tc>
         <w:tc>
@@ -4128,15 +4492,16 @@
                 <w:szCs w:val="18"/>
               </w:rPr>
             </w:pPr>
+            <w:proofErr w:type="spellStart"/>
             <w:r>
               <w:rPr>
                 <w:rFonts w:asciiTheme="minorHAnsi" w:hAnsiTheme="minorHAnsi"/>
                 <w:sz w:val="22"/>
                 <w:szCs w:val="18"/>
               </w:rPr>
-              <w:lastRenderedPageBreak/>
               <w:t>EmptyBuffer</w:t>
             </w:r>
+            <w:proofErr w:type="spellEnd"/>
           </w:p>
         </w:tc>
         <w:tc>
@@ -4184,14 +4549,14 @@
           <w:color w:val="4A66AC" w:themeColor="accent1"/>
         </w:rPr>
       </w:pPr>
-      <w:bookmarkStart w:id="7" w:name="_Toc75719076"/>
+      <w:bookmarkStart w:id="8" w:name="_Toc75770113"/>
       <w:r>
         <w:rPr>
           <w:color w:val="4A66AC" w:themeColor="accent1"/>
         </w:rPr>
         <w:t>Gestione della connessione e polling</w:t>
       </w:r>
-      <w:bookmarkEnd w:id="7"/>
+      <w:bookmarkEnd w:id="8"/>
     </w:p>
     <w:p>
       <w:pPr>
@@ -4204,6 +4569,7 @@
       <w:r>
         <w:t xml:space="preserve">di </w:t>
       </w:r>
+      <w:proofErr w:type="spellStart"/>
       <w:r>
         <w:rPr>
           <w:i/>
@@ -4211,9 +4577,11 @@
         </w:rPr>
         <w:t>startClient</w:t>
       </w:r>
+      <w:proofErr w:type="spellEnd"/>
       <w:r>
         <w:t xml:space="preserve"> si occupa di avviare il servizio di polling, invocando il metodo </w:t>
       </w:r>
+      <w:proofErr w:type="spellStart"/>
       <w:r>
         <w:rPr>
           <w:i/>
@@ -4221,8 +4589,17 @@
         </w:rPr>
         <w:t>startPolling</w:t>
       </w:r>
-      <w:r>
-        <w:t xml:space="preserve"> sull’istanza di PollingService, ed eseguire eventuali operazioni preliminari per la comunicazione</w:t>
+      <w:proofErr w:type="spellEnd"/>
+      <w:r>
+        <w:t xml:space="preserve"> sull’istanza di </w:t>
+      </w:r>
+      <w:proofErr w:type="spellStart"/>
+      <w:r>
+        <w:t>PollingService</w:t>
+      </w:r>
+      <w:proofErr w:type="spellEnd"/>
+      <w:r>
+        <w:t>, ed eseguire eventuali operazioni preliminari per la comunicazione</w:t>
       </w:r>
       <w:r>
         <w:t xml:space="preserve">, le quali differiscono a seconda del protocollo e sono delegate alle sue sottoclassi. </w:t>
@@ -4230,6 +4607,7 @@
       <w:r>
         <w:t xml:space="preserve">Pertanto, i metodi </w:t>
       </w:r>
+      <w:proofErr w:type="spellStart"/>
       <w:r>
         <w:rPr>
           <w:i/>
@@ -4237,9 +4615,11 @@
         </w:rPr>
         <w:t>startConnection</w:t>
       </w:r>
+      <w:proofErr w:type="spellEnd"/>
       <w:r>
         <w:t xml:space="preserve"> e </w:t>
       </w:r>
+      <w:proofErr w:type="spellStart"/>
       <w:r>
         <w:rPr>
           <w:i/>
@@ -4247,12 +4627,23 @@
         </w:rPr>
         <w:t>stopConnection</w:t>
       </w:r>
-      <w:r>
-        <w:t xml:space="preserve"> saranno dichiarati astratti e protected. </w:t>
-      </w:r>
+      <w:proofErr w:type="spellEnd"/>
+      <w:r>
+        <w:t xml:space="preserve"> saranno dichiarati astratti e </w:t>
+      </w:r>
+      <w:proofErr w:type="spellStart"/>
+      <w:r>
+        <w:t>protected</w:t>
+      </w:r>
+      <w:proofErr w:type="spellEnd"/>
+      <w:r>
+        <w:t xml:space="preserve">. </w:t>
+      </w:r>
+      <w:proofErr w:type="spellStart"/>
       <w:r>
         <w:t>DynamicJMSClient</w:t>
       </w:r>
+      <w:proofErr w:type="spellEnd"/>
       <w:r>
         <w:t>, ad esempio,</w:t>
       </w:r>
@@ -4263,10 +4654,23 @@
         <w:t xml:space="preserve"> ed avviare</w:t>
       </w:r>
       <w:r>
-        <w:t xml:space="preserve"> una connessione, una sessione e un sender</w:t>
-      </w:r>
-      <w:r>
-        <w:t>. Analogamente, DynamicMQTTClient inizializzerà un publisher e una connessione.</w:t>
+        <w:t xml:space="preserve"> una connessione, una sessione e un </w:t>
+      </w:r>
+      <w:proofErr w:type="spellStart"/>
+      <w:r>
+        <w:t>sender</w:t>
+      </w:r>
+      <w:proofErr w:type="spellEnd"/>
+      <w:r>
+        <w:t xml:space="preserve">. Analogamente, </w:t>
+      </w:r>
+      <w:proofErr w:type="spellStart"/>
+      <w:r>
+        <w:t>DynamicMQTTClient</w:t>
+      </w:r>
+      <w:proofErr w:type="spellEnd"/>
+      <w:r>
+        <w:t xml:space="preserve"> inizializzerà un publisher e una connessione.</w:t>
       </w:r>
     </w:p>
     <w:p>
@@ -4277,6 +4681,7 @@
       <w:r>
         <w:t xml:space="preserve">Il polling verrà eseguito da un thread a cadenza regolare, richiamando sull’istanza del Dynamic Client il metodo di aggiornamento dello stato, </w:t>
       </w:r>
+      <w:proofErr w:type="spellStart"/>
       <w:r>
         <w:rPr>
           <w:i/>
@@ -4298,11 +4703,20 @@
         </w:rPr>
         <w:t>tus</w:t>
       </w:r>
+      <w:proofErr w:type="spellEnd"/>
       <w:r>
         <w:t>, dopo aver recuperato le informazioni sulla destinazione.</w:t>
       </w:r>
       <w:r>
-        <w:t xml:space="preserve"> Ricordiamo che PollingService sfrutta un connettore JMS per contattare il broker. </w:t>
+        <w:t xml:space="preserve"> Ricordiamo che </w:t>
+      </w:r>
+      <w:proofErr w:type="spellStart"/>
+      <w:r>
+        <w:t>PollingService</w:t>
+      </w:r>
+      <w:proofErr w:type="spellEnd"/>
+      <w:r>
+        <w:t xml:space="preserve"> sfrutta un connettore JMS per contattare il broker. </w:t>
       </w:r>
     </w:p>
     <w:p>
@@ -4313,6 +4727,7 @@
       <w:r>
         <w:t xml:space="preserve">Dualmente a quanto descritto, il metodo </w:t>
       </w:r>
+      <w:proofErr w:type="spellStart"/>
       <w:r>
         <w:rPr>
           <w:i/>
@@ -4320,9 +4735,11 @@
         </w:rPr>
         <w:t>stopClient</w:t>
       </w:r>
+      <w:proofErr w:type="spellEnd"/>
       <w:r>
         <w:t xml:space="preserve"> svuota definitivamente il buffer, richiama </w:t>
       </w:r>
+      <w:proofErr w:type="spellStart"/>
       <w:r>
         <w:rPr>
           <w:i/>
@@ -4330,6 +4747,7 @@
         </w:rPr>
         <w:t>stopPolling</w:t>
       </w:r>
+      <w:proofErr w:type="spellEnd"/>
       <w:r>
         <w:t>, e</w:t>
       </w:r>
@@ -4354,28 +4772,41 @@
           <w:color w:val="4A66AC" w:themeColor="accent1"/>
         </w:rPr>
       </w:pPr>
-      <w:bookmarkStart w:id="8" w:name="_Toc75719077"/>
+      <w:bookmarkStart w:id="9" w:name="_Toc75770114"/>
       <w:r>
         <w:rPr>
           <w:color w:val="4A66AC" w:themeColor="accent1"/>
         </w:rPr>
+        <w:lastRenderedPageBreak/>
         <w:t>Configurazione del sistema</w:t>
       </w:r>
-      <w:bookmarkEnd w:id="8"/>
+      <w:bookmarkEnd w:id="9"/>
     </w:p>
     <w:p>
       <w:pPr>
         <w:jc w:val="both"/>
       </w:pPr>
       <w:r>
-        <w:t>All’interno del folder Resources è possibile accedere al file “</w:t>
-      </w:r>
+        <w:t xml:space="preserve">All’interno del folder </w:t>
+      </w:r>
+      <w:proofErr w:type="spellStart"/>
+      <w:r>
+        <w:t>Resources</w:t>
+      </w:r>
+      <w:proofErr w:type="spellEnd"/>
+      <w:r>
+        <w:t xml:space="preserve"> è possibile accedere al file “</w:t>
+      </w:r>
+      <w:proofErr w:type="spellStart"/>
+      <w:proofErr w:type="gramStart"/>
       <w:r>
         <w:rPr>
           <w:color w:val="242852" w:themeColor="text2"/>
         </w:rPr>
         <w:t>config.properties</w:t>
       </w:r>
+      <w:proofErr w:type="spellEnd"/>
+      <w:proofErr w:type="gramEnd"/>
       <w:r>
         <w:t xml:space="preserve">” che contiene </w:t>
       </w:r>
@@ -4455,7 +4886,10 @@
           </w:tcPr>
           <w:p>
             <w:r>
-              <w:t>Epsilon</w:t>
+              <w:t>e</w:t>
+            </w:r>
+            <w:r>
+              <w:t>psilon</w:t>
             </w:r>
           </w:p>
         </w:tc>
@@ -4515,9 +4949,11 @@
             </w:r>
           </w:p>
           <w:p>
+            <w:proofErr w:type="spellStart"/>
             <w:r>
               <w:t>Decreases</w:t>
             </w:r>
+            <w:proofErr w:type="spellEnd"/>
           </w:p>
         </w:tc>
         <w:tc>
@@ -4572,9 +5008,11 @@
             <w:vAlign w:val="center"/>
           </w:tcPr>
           <w:p>
+            <w:proofErr w:type="spellStart"/>
             <w:r>
               <w:t>bufferDim</w:t>
             </w:r>
+            <w:proofErr w:type="spellEnd"/>
           </w:p>
         </w:tc>
         <w:tc>
@@ -4619,9 +5057,11 @@
             <w:vAlign w:val="center"/>
           </w:tcPr>
           <w:p>
+            <w:proofErr w:type="spellStart"/>
             <w:r>
               <w:t>pollingPeriod</w:t>
             </w:r>
+            <w:proofErr w:type="spellEnd"/>
           </w:p>
         </w:tc>
         <w:tc>
@@ -4668,7 +5108,6 @@
           </w:tcPr>
           <w:p>
             <w:r>
-              <w:lastRenderedPageBreak/>
               <w:t>strategy</w:t>
             </w:r>
           </w:p>
@@ -4684,7 +5123,15 @@
               <w:cnfStyle w:val="000000100000" w:firstRow="0" w:lastRow="0" w:firstColumn="0" w:lastColumn="0" w:oddVBand="0" w:evenVBand="0" w:oddHBand="1" w:evenHBand="0" w:firstRowFirstColumn="0" w:firstRowLastColumn="0" w:lastRowFirstColumn="0" w:lastRowLastColumn="0"/>
             </w:pPr>
             <w:r>
-              <w:t>Strategia scelta per gestire la congestione: drop o aggregable.</w:t>
+              <w:t xml:space="preserve">Strategia scelta per gestire la congestione: drop o </w:t>
+            </w:r>
+            <w:proofErr w:type="spellStart"/>
+            <w:r>
+              <w:t>aggregable</w:t>
+            </w:r>
+            <w:proofErr w:type="spellEnd"/>
+            <w:r>
+              <w:t>.</w:t>
             </w:r>
           </w:p>
         </w:tc>
@@ -4718,9 +5165,11 @@
             <w:vAlign w:val="center"/>
           </w:tcPr>
           <w:p>
+            <w:proofErr w:type="spellStart"/>
             <w:r>
               <w:t>aggregationType</w:t>
             </w:r>
+            <w:proofErr w:type="spellEnd"/>
           </w:p>
         </w:tc>
         <w:tc>
@@ -4734,7 +5183,15 @@
               <w:cnfStyle w:val="000000000000" w:firstRow="0" w:lastRow="0" w:firstColumn="0" w:lastColumn="0" w:oddVBand="0" w:evenVBand="0" w:oddHBand="0" w:evenHBand="0" w:firstRowFirstColumn="0" w:firstRowLastColumn="0" w:lastRowFirstColumn="0" w:lastRowLastColumn="0"/>
             </w:pPr>
             <w:r>
-              <w:t>Operazione di aggregazione nel caso sia selezionata l’omonima strategia. È possibile optare per: mean, min, max, sum.</w:t>
+              <w:t xml:space="preserve">Operazione di aggregazione nel caso sia selezionata l’omonima strategia. È possibile optare per: </w:t>
+            </w:r>
+            <w:proofErr w:type="spellStart"/>
+            <w:r>
+              <w:t>mean</w:t>
+            </w:r>
+            <w:proofErr w:type="spellEnd"/>
+            <w:r>
+              <w:t>, min, max, sum.</w:t>
             </w:r>
           </w:p>
         </w:tc>
@@ -4813,21 +5270,16 @@
     </w:p>
     <w:p>
       <w:pPr>
-        <w:jc w:val="both"/>
-      </w:pPr>
-    </w:p>
-    <w:p>
-      <w:pPr>
         <w:pStyle w:val="Titolo1"/>
       </w:pPr>
-      <w:bookmarkStart w:id="9" w:name="_Toc75719078"/>
+      <w:bookmarkStart w:id="10" w:name="_Toc75770115"/>
       <w:r>
         <w:t>P</w:t>
       </w:r>
       <w:r>
         <w:t>RESTAZIONI</w:t>
       </w:r>
-      <w:bookmarkEnd w:id="9"/>
+      <w:bookmarkEnd w:id="10"/>
     </w:p>
     <w:p>
       <w:pPr>
@@ -4848,30 +5300,47 @@
       <w:r>
         <w:t xml:space="preserve">riferimento per l’implementazione. La frequenza di consumo e trasmissione è generata casualmente entro un range da 500 a 3000 ms. </w:t>
       </w:r>
+      <w:r>
+        <w:t xml:space="preserve"> </w:t>
+      </w:r>
+      <w:r>
+        <w:t xml:space="preserve">È stata introdotta una classe </w:t>
+      </w:r>
+      <w:proofErr w:type="spellStart"/>
+      <w:r>
+        <w:t>Metric</w:t>
+      </w:r>
+      <w:proofErr w:type="spellEnd"/>
+      <w:r>
+        <w:t xml:space="preserve"> per tenere traccia del numero di congestioni in una simulazione, il periodo di congestione più </w:t>
+      </w:r>
+      <w:r>
+        <w:t>duraturo</w:t>
+      </w:r>
+      <w:r>
+        <w:t xml:space="preserve">, il numero medio di messaggi in coda, il tempo medio di congestione totale. </w:t>
+      </w:r>
     </w:p>
     <w:p>
       <w:pPr>
         <w:jc w:val="both"/>
       </w:pPr>
       <w:r>
-        <w:t xml:space="preserve">È stata introdotta una classe Metric per tenere traccia del numero di congestioni in una simulazione, il periodo di congestione più lungo, il numero medio di messaggi in coda, il tempo medio di congestione totale. </w:t>
-      </w:r>
-    </w:p>
-    <w:p>
-      <w:pPr>
-        <w:jc w:val="both"/>
-      </w:pPr>
-      <w:r>
-        <w:t>Per ciascuna strategia sono state effettuate 10 simulazioni da 1 minuto</w:t>
-      </w:r>
-      <w:r>
-        <w:t xml:space="preserve"> </w:t>
-      </w:r>
-      <w:r>
-        <w:t>con client JMS</w:t>
-      </w:r>
-      <w:r>
-        <w:t xml:space="preserve">, prima con un rapporto tra sender/consumer di </w:t>
+        <w:t>Per ciascuna strategia sono state effettuate 10 simulazioni da 1 mi</w:t>
+      </w:r>
+      <w:r>
+        <w:t>n</w:t>
+      </w:r>
+      <w:r>
+        <w:t xml:space="preserve"> con client JMS, prima con un rapporto tra </w:t>
+      </w:r>
+      <w:proofErr w:type="spellStart"/>
+      <w:r>
+        <w:t>sender</w:t>
+      </w:r>
+      <w:proofErr w:type="spellEnd"/>
+      <w:r>
+        <w:t xml:space="preserve">/consumer di </w:t>
       </w:r>
       <w:r>
         <w:t>1</w:t>
@@ -4891,27 +5360,22 @@
       <w:r>
         <w:t>l file di configurazione mantiene i valori di default.</w:t>
       </w:r>
-    </w:p>
-    <w:p>
-      <w:pPr>
-        <w:jc w:val="both"/>
-      </w:pPr>
     </w:p>
     <w:p>
       <w:pPr>
         <w:spacing w:after="0"/>
         <w:jc w:val="both"/>
         <w:rPr>
+          <w:color w:val="4A66AC" w:themeColor="accent1"/>
           <w:sz w:val="18"/>
           <w:szCs w:val="18"/>
-          <w:lang w:val="en-GB"/>
         </w:rPr>
       </w:pPr>
       <w:r>
         <w:rPr>
+          <w:color w:val="4A66AC" w:themeColor="accent1"/>
           <w:sz w:val="18"/>
           <w:szCs w:val="18"/>
-          <w:lang w:val="en-GB"/>
         </w:rPr>
         <w:t>TCT = Total Congestion Time</w:t>
       </w:r>
@@ -4921,6 +5385,7 @@
         <w:spacing w:after="0"/>
         <w:jc w:val="both"/>
         <w:rPr>
+          <w:color w:val="4A66AC" w:themeColor="accent1"/>
           <w:sz w:val="18"/>
           <w:szCs w:val="18"/>
           <w:lang w:val="en-GB"/>
@@ -4928,6 +5393,7 @@
       </w:pPr>
       <w:r>
         <w:rPr>
+          <w:color w:val="4A66AC" w:themeColor="accent1"/>
           <w:sz w:val="18"/>
           <w:szCs w:val="18"/>
           <w:lang w:val="en-GB"/>
@@ -4940,6 +5406,7 @@
         <w:spacing w:after="0"/>
         <w:jc w:val="both"/>
         <w:rPr>
+          <w:color w:val="4A66AC" w:themeColor="accent1"/>
           <w:sz w:val="18"/>
           <w:szCs w:val="18"/>
           <w:lang w:val="en-GB"/>
@@ -4947,6 +5414,7 @@
       </w:pPr>
       <w:r>
         <w:rPr>
+          <w:color w:val="4A66AC" w:themeColor="accent1"/>
           <w:sz w:val="18"/>
           <w:szCs w:val="18"/>
           <w:lang w:val="en-GB"/>
@@ -4959,6 +5427,7 @@
         <w:spacing w:after="0"/>
         <w:jc w:val="both"/>
         <w:rPr>
+          <w:color w:val="4A66AC" w:themeColor="accent1"/>
           <w:sz w:val="18"/>
           <w:szCs w:val="18"/>
           <w:lang w:val="en-GB"/>
@@ -4966,11 +5435,21 @@
       </w:pPr>
       <w:r>
         <w:rPr>
+          <w:color w:val="4A66AC" w:themeColor="accent1"/>
           <w:sz w:val="18"/>
           <w:szCs w:val="18"/>
           <w:lang w:val="en-GB"/>
         </w:rPr>
-        <w:t>MQM = Mean Queue Messages</w:t>
+        <w:t xml:space="preserve">MQM = Mean </w:t>
+      </w:r>
+      <w:r>
+        <w:rPr>
+          <w:color w:val="4A66AC" w:themeColor="accent1"/>
+          <w:sz w:val="18"/>
+          <w:szCs w:val="18"/>
+          <w:lang w:val="en-GB"/>
+        </w:rPr>
+        <w:t>Queued Messages</w:t>
       </w:r>
     </w:p>
     <w:p>
@@ -4978,6 +5457,7 @@
         <w:spacing w:after="0"/>
         <w:jc w:val="both"/>
         <w:rPr>
+          <w:color w:val="4A66AC" w:themeColor="accent1"/>
           <w:sz w:val="18"/>
           <w:szCs w:val="18"/>
           <w:lang w:val="en-GB"/>
@@ -4985,20 +5465,13 @@
       </w:pPr>
       <w:r>
         <w:rPr>
+          <w:color w:val="4A66AC" w:themeColor="accent1"/>
           <w:sz w:val="18"/>
           <w:szCs w:val="18"/>
           <w:lang w:val="en-GB"/>
         </w:rPr>
-        <w:t xml:space="preserve">TCT/ST = Total Congestion Time / Simulation Time </w:t>
-      </w:r>
-    </w:p>
-    <w:p>
-      <w:pPr>
-        <w:jc w:val="both"/>
-        <w:rPr>
-          <w:lang w:val="en-GB"/>
-        </w:rPr>
-      </w:pPr>
+        <w:t>TCT/ST = Total Congestion Time / Simulation Time</w:t>
+      </w:r>
     </w:p>
     <w:p>
       <w:pPr>
@@ -5035,6 +5508,7 @@
             <w14:round/>
           </w14:textOutline>
         </w:rPr>
+        <w:lastRenderedPageBreak/>
         <w:t>D</w:t>
       </w:r>
       <w:r>
@@ -5053,7 +5527,45 @@
             <w14:round/>
           </w14:textOutline>
         </w:rPr>
-        <w:t>ROP 5 senders / 5 consumer</w:t>
+        <w:t xml:space="preserve">ROP 5 </w:t>
+      </w:r>
+      <w:proofErr w:type="spellStart"/>
+      <w:r>
+        <w:rPr>
+          <w:color w:val="242852" w:themeColor="text2"/>
+          <w:sz w:val="24"/>
+          <w:szCs w:val="24"/>
+          <w14:shadow w14:blurRad="38100" w14:dist="25400" w14:dir="5400000" w14:sx="100000" w14:sy="100000" w14:kx="0" w14:ky="0" w14:algn="ctr">
+            <w14:srgbClr w14:val="6E747A">
+              <w14:alpha w14:val="57000"/>
+            </w14:srgbClr>
+          </w14:shadow>
+          <w14:textOutline w14:w="0" w14:cap="flat" w14:cmpd="sng" w14:algn="ctr">
+            <w14:noFill/>
+            <w14:prstDash w14:val="solid"/>
+            <w14:round/>
+          </w14:textOutline>
+        </w:rPr>
+        <w:t>senders</w:t>
+      </w:r>
+      <w:proofErr w:type="spellEnd"/>
+      <w:r>
+        <w:rPr>
+          <w:color w:val="242852" w:themeColor="text2"/>
+          <w:sz w:val="24"/>
+          <w:szCs w:val="24"/>
+          <w14:shadow w14:blurRad="38100" w14:dist="25400" w14:dir="5400000" w14:sx="100000" w14:sy="100000" w14:kx="0" w14:ky="0" w14:algn="ctr">
+            <w14:srgbClr w14:val="6E747A">
+              <w14:alpha w14:val="57000"/>
+            </w14:srgbClr>
+          </w14:shadow>
+          <w14:textOutline w14:w="0" w14:cap="flat" w14:cmpd="sng" w14:algn="ctr">
+            <w14:noFill/>
+            <w14:prstDash w14:val="solid"/>
+            <w14:round/>
+          </w14:textOutline>
+        </w:rPr>
+        <w:t xml:space="preserve"> / 5 consumer</w:t>
       </w:r>
     </w:p>
     <w:tbl>
@@ -7268,7 +7780,6 @@
             <w14:round/>
           </w14:textOutline>
         </w:rPr>
-        <w:lastRenderedPageBreak/>
         <w:t xml:space="preserve">DROP </w:t>
       </w:r>
       <w:r>
@@ -7305,7 +7816,45 @@
             <w14:round/>
           </w14:textOutline>
         </w:rPr>
-        <w:t xml:space="preserve"> senders / 5 consumer</w:t>
+        <w:t xml:space="preserve"> </w:t>
+      </w:r>
+      <w:proofErr w:type="spellStart"/>
+      <w:r>
+        <w:rPr>
+          <w:color w:val="242852" w:themeColor="text2"/>
+          <w:sz w:val="24"/>
+          <w:szCs w:val="24"/>
+          <w14:shadow w14:blurRad="38100" w14:dist="25400" w14:dir="5400000" w14:sx="100000" w14:sy="100000" w14:kx="0" w14:ky="0" w14:algn="ctr">
+            <w14:srgbClr w14:val="6E747A">
+              <w14:alpha w14:val="57000"/>
+            </w14:srgbClr>
+          </w14:shadow>
+          <w14:textOutline w14:w="0" w14:cap="flat" w14:cmpd="sng" w14:algn="ctr">
+            <w14:noFill/>
+            <w14:prstDash w14:val="solid"/>
+            <w14:round/>
+          </w14:textOutline>
+        </w:rPr>
+        <w:t>senders</w:t>
+      </w:r>
+      <w:proofErr w:type="spellEnd"/>
+      <w:r>
+        <w:rPr>
+          <w:color w:val="242852" w:themeColor="text2"/>
+          <w:sz w:val="24"/>
+          <w:szCs w:val="24"/>
+          <w14:shadow w14:blurRad="38100" w14:dist="25400" w14:dir="5400000" w14:sx="100000" w14:sy="100000" w14:kx="0" w14:ky="0" w14:algn="ctr">
+            <w14:srgbClr w14:val="6E747A">
+              <w14:alpha w14:val="57000"/>
+            </w14:srgbClr>
+          </w14:shadow>
+          <w14:textOutline w14:w="0" w14:cap="flat" w14:cmpd="sng" w14:algn="ctr">
+            <w14:noFill/>
+            <w14:prstDash w14:val="solid"/>
+            <w14:round/>
+          </w14:textOutline>
+        </w:rPr>
+        <w:t xml:space="preserve"> / 5 consumer</w:t>
       </w:r>
     </w:p>
     <w:tbl>
@@ -7498,23 +8047,7 @@
                 <w:sz w:val="16"/>
                 <w:szCs w:val="16"/>
               </w:rPr>
-              <w:t>T</w:t>
-            </w:r>
-            <w:r>
-              <w:rPr>
-                <w:color w:val="242852" w:themeColor="text2"/>
-                <w:sz w:val="16"/>
-                <w:szCs w:val="16"/>
-              </w:rPr>
-              <w:t>C</w:t>
-            </w:r>
-            <w:r>
-              <w:rPr>
-                <w:color w:val="242852" w:themeColor="text2"/>
-                <w:sz w:val="16"/>
-                <w:szCs w:val="16"/>
-              </w:rPr>
-              <w:t>T/ST (%)</w:t>
+              <w:t>TCT/ST (%)</w:t>
             </w:r>
           </w:p>
         </w:tc>
@@ -9683,7 +10216,45 @@
             <w14:round/>
           </w14:textOutline>
         </w:rPr>
-        <w:t xml:space="preserve"> senders / 5 consumer</w:t>
+        <w:t xml:space="preserve"> </w:t>
+      </w:r>
+      <w:proofErr w:type="spellStart"/>
+      <w:r>
+        <w:rPr>
+          <w:color w:val="242852" w:themeColor="text2"/>
+          <w:sz w:val="24"/>
+          <w:szCs w:val="24"/>
+          <w14:shadow w14:blurRad="38100" w14:dist="25400" w14:dir="5400000" w14:sx="100000" w14:sy="100000" w14:kx="0" w14:ky="0" w14:algn="ctr">
+            <w14:srgbClr w14:val="6E747A">
+              <w14:alpha w14:val="57000"/>
+            </w14:srgbClr>
+          </w14:shadow>
+          <w14:textOutline w14:w="0" w14:cap="flat" w14:cmpd="sng" w14:algn="ctr">
+            <w14:noFill/>
+            <w14:prstDash w14:val="solid"/>
+            <w14:round/>
+          </w14:textOutline>
+        </w:rPr>
+        <w:t>senders</w:t>
+      </w:r>
+      <w:proofErr w:type="spellEnd"/>
+      <w:r>
+        <w:rPr>
+          <w:color w:val="242852" w:themeColor="text2"/>
+          <w:sz w:val="24"/>
+          <w:szCs w:val="24"/>
+          <w14:shadow w14:blurRad="38100" w14:dist="25400" w14:dir="5400000" w14:sx="100000" w14:sy="100000" w14:kx="0" w14:ky="0" w14:algn="ctr">
+            <w14:srgbClr w14:val="6E747A">
+              <w14:alpha w14:val="57000"/>
+            </w14:srgbClr>
+          </w14:shadow>
+          <w14:textOutline w14:w="0" w14:cap="flat" w14:cmpd="sng" w14:algn="ctr">
+            <w14:noFill/>
+            <w14:prstDash w14:val="solid"/>
+            <w14:round/>
+          </w14:textOutline>
+        </w:rPr>
+        <w:t xml:space="preserve"> / 5 consumer</w:t>
       </w:r>
     </w:p>
     <w:tbl>
@@ -9913,23 +10484,7 @@
                 <w:sz w:val="16"/>
                 <w:szCs w:val="16"/>
               </w:rPr>
-              <w:t>T</w:t>
-            </w:r>
-            <w:r>
-              <w:rPr>
-                <w:color w:val="242852" w:themeColor="text2"/>
-                <w:sz w:val="16"/>
-                <w:szCs w:val="16"/>
-              </w:rPr>
-              <w:t>C</w:t>
-            </w:r>
-            <w:r>
-              <w:rPr>
-                <w:color w:val="242852" w:themeColor="text2"/>
-                <w:sz w:val="16"/>
-                <w:szCs w:val="16"/>
-              </w:rPr>
-              <w:t>T/ST (%)</w:t>
+              <w:t>TCT/ST (%)</w:t>
             </w:r>
           </w:p>
         </w:tc>
@@ -11991,15 +12546,6 @@
         </w:tc>
       </w:tr>
     </w:tbl>
-    <w:p>
-      <w:pPr>
-        <w:jc w:val="both"/>
-        <w:rPr>
-          <w:b/>
-          <w:bCs/>
-        </w:rPr>
-      </w:pPr>
-    </w:p>
     <w:p>
       <w:pPr>
         <w:jc w:val="both"/>
@@ -12028,7 +12574,10 @@
           </w14:textOutline>
         </w:rPr>
       </w:pPr>
-      <w:r>
+    </w:p>
+    <w:p>
+      <w:pPr>
+        <w:jc w:val="center"/>
         <w:rPr>
           <w:color w:val="242852" w:themeColor="text2"/>
           <w:sz w:val="24"/>
@@ -12044,6 +12593,24 @@
             <w14:round/>
           </w14:textOutline>
         </w:rPr>
+      </w:pPr>
+      <w:r>
+        <w:rPr>
+          <w:color w:val="242852" w:themeColor="text2"/>
+          <w:sz w:val="24"/>
+          <w:szCs w:val="24"/>
+          <w14:shadow w14:blurRad="38100" w14:dist="25400" w14:dir="5400000" w14:sx="100000" w14:sy="100000" w14:kx="0" w14:ky="0" w14:algn="ctr">
+            <w14:srgbClr w14:val="6E747A">
+              <w14:alpha w14:val="57000"/>
+            </w14:srgbClr>
+          </w14:shadow>
+          <w14:textOutline w14:w="0" w14:cap="flat" w14:cmpd="sng" w14:algn="ctr">
+            <w14:noFill/>
+            <w14:prstDash w14:val="solid"/>
+            <w14:round/>
+          </w14:textOutline>
+        </w:rPr>
+        <w:lastRenderedPageBreak/>
         <w:t>AGGREGA</w:t>
       </w:r>
       <w:r>
@@ -12098,7 +12665,45 @@
             <w14:round/>
           </w14:textOutline>
         </w:rPr>
-        <w:t xml:space="preserve"> senders / 5 consumer</w:t>
+        <w:t xml:space="preserve"> </w:t>
+      </w:r>
+      <w:proofErr w:type="spellStart"/>
+      <w:r>
+        <w:rPr>
+          <w:color w:val="242852" w:themeColor="text2"/>
+          <w:sz w:val="24"/>
+          <w:szCs w:val="24"/>
+          <w14:shadow w14:blurRad="38100" w14:dist="25400" w14:dir="5400000" w14:sx="100000" w14:sy="100000" w14:kx="0" w14:ky="0" w14:algn="ctr">
+            <w14:srgbClr w14:val="6E747A">
+              <w14:alpha w14:val="57000"/>
+            </w14:srgbClr>
+          </w14:shadow>
+          <w14:textOutline w14:w="0" w14:cap="flat" w14:cmpd="sng" w14:algn="ctr">
+            <w14:noFill/>
+            <w14:prstDash w14:val="solid"/>
+            <w14:round/>
+          </w14:textOutline>
+        </w:rPr>
+        <w:t>senders</w:t>
+      </w:r>
+      <w:proofErr w:type="spellEnd"/>
+      <w:r>
+        <w:rPr>
+          <w:color w:val="242852" w:themeColor="text2"/>
+          <w:sz w:val="24"/>
+          <w:szCs w:val="24"/>
+          <w14:shadow w14:blurRad="38100" w14:dist="25400" w14:dir="5400000" w14:sx="100000" w14:sy="100000" w14:kx="0" w14:ky="0" w14:algn="ctr">
+            <w14:srgbClr w14:val="6E747A">
+              <w14:alpha w14:val="57000"/>
+            </w14:srgbClr>
+          </w14:shadow>
+          <w14:textOutline w14:w="0" w14:cap="flat" w14:cmpd="sng" w14:algn="ctr">
+            <w14:noFill/>
+            <w14:prstDash w14:val="solid"/>
+            <w14:round/>
+          </w14:textOutline>
+        </w:rPr>
+        <w:t xml:space="preserve"> / 5 consumer</w:t>
       </w:r>
     </w:p>
     <w:tbl>
@@ -14408,8 +15013,171 @@
         </w:rPr>
       </w:pPr>
     </w:p>
+    <w:p>
+      <w:pPr>
+        <w:jc w:val="both"/>
+      </w:pPr>
+      <w:r>
+        <w:t xml:space="preserve">Per ciascuna strategia, l’aumento del rapporto </w:t>
+      </w:r>
+      <w:proofErr w:type="spellStart"/>
+      <w:r>
+        <w:t>sender</w:t>
+      </w:r>
+      <w:proofErr w:type="spellEnd"/>
+      <w:r>
+        <w:t xml:space="preserve">/consumer </w:t>
+      </w:r>
+      <w:r>
+        <w:t>si riflette anche su un peggioramento delle prestazioni per via dell’aumento della pressione</w:t>
+      </w:r>
+      <w:r>
+        <w:t xml:space="preserve">; </w:t>
+      </w:r>
+      <w:r>
+        <w:t xml:space="preserve">tuttavia, </w:t>
+      </w:r>
+      <w:r>
+        <w:t>non si trascorre mai più della metà del tempo in situazione di congestione, dimostrando l’efficacia del client</w:t>
+      </w:r>
+      <w:r>
+        <w:t xml:space="preserve">. Con un numero superiore di </w:t>
+      </w:r>
+      <w:proofErr w:type="spellStart"/>
+      <w:r>
+        <w:t>sender</w:t>
+      </w:r>
+      <w:proofErr w:type="spellEnd"/>
+      <w:r>
+        <w:t xml:space="preserve">, crescerà anche il numero medio di messaggi in coda, mantenendosi sempre sotto la soglia di congestione. </w:t>
+      </w:r>
+      <w:r>
+        <w:t>Si evince anche un maggior numero di volte in cui si verifica congestione non si traduce necessariamente in periodi molto lunghi di recovery: se osserviamo</w:t>
+      </w:r>
+      <w:r>
+        <w:t xml:space="preserve"> </w:t>
+      </w:r>
+      <w:r>
+        <w:t xml:space="preserve">il report di </w:t>
+      </w:r>
+      <w:proofErr w:type="spellStart"/>
+      <w:r>
+        <w:t>Aggregable</w:t>
+      </w:r>
+      <w:proofErr w:type="spellEnd"/>
+      <w:r>
+        <w:t xml:space="preserve"> possiamo notare una diminuzione del </w:t>
+      </w:r>
+      <w:proofErr w:type="spellStart"/>
+      <w:r>
+        <w:t>CongestionTimes</w:t>
+      </w:r>
+      <w:proofErr w:type="spellEnd"/>
+      <w:r>
+        <w:t xml:space="preserve"> ma aumento del tempo totale passato in quello stato, nonostante la crescita del rapporto </w:t>
+      </w:r>
+      <w:proofErr w:type="spellStart"/>
+      <w:r>
+        <w:t>sender</w:t>
+      </w:r>
+      <w:proofErr w:type="spellEnd"/>
+      <w:r>
+        <w:t xml:space="preserve">/consumer. </w:t>
+      </w:r>
+      <w:r>
+        <w:t xml:space="preserve">In entrambi i casi </w:t>
+      </w:r>
+      <w:r>
+        <w:t xml:space="preserve">è evidente che la strategia di aggregazione restituisce una performance nel complesso migliore, con il 36% del </w:t>
+      </w:r>
+      <w:r>
+        <w:t xml:space="preserve">TCT </w:t>
+      </w:r>
+      <w:r>
+        <w:t>contro il 27% del drop</w:t>
+      </w:r>
+      <w:r>
+        <w:t>,</w:t>
+      </w:r>
+      <w:r>
+        <w:t xml:space="preserve"> un numero medio di messaggi </w:t>
+      </w:r>
+      <w:r>
+        <w:t>e congestioni</w:t>
+      </w:r>
+      <w:r>
+        <w:t xml:space="preserve"> lievemente inferiore. </w:t>
+      </w:r>
+      <w:r>
+        <w:t>Ciò è dovuto alla possibilità di svuotare il buffer</w:t>
+      </w:r>
+      <w:r>
+        <w:t xml:space="preserve"> </w:t>
+      </w:r>
+      <w:r>
+        <w:t>più efficientemente</w:t>
+      </w:r>
+      <w:r>
+        <w:t xml:space="preserve"> in situazioni di stress</w:t>
+      </w:r>
+      <w:r>
+        <w:t>, ricorrendo alla sintesi</w:t>
+      </w:r>
+      <w:r>
+        <w:t xml:space="preserve">, e non all’invio di più messaggi. </w:t>
+      </w:r>
+    </w:p>
+    <w:p>
+      <w:pPr>
+        <w:jc w:val="both"/>
+      </w:pPr>
+    </w:p>
+    <w:p>
+      <w:pPr>
+        <w:pStyle w:val="Titolo1"/>
+      </w:pPr>
+      <w:bookmarkStart w:id="11" w:name="_Toc75770116"/>
+      <w:r>
+        <w:t>LICENZA E DISTRIBUZIONE</w:t>
+      </w:r>
+      <w:bookmarkEnd w:id="11"/>
+    </w:p>
+    <w:p>
+      <w:pPr>
+        <w:jc w:val="both"/>
+      </w:pPr>
+      <w:r>
+        <w:t>La licenza scelta per il progetto è la GPL v.3, riportata nel root. È possibile trovar</w:t>
+      </w:r>
+      <w:r>
+        <w:t>lo</w:t>
+      </w:r>
+      <w:r>
+        <w:t xml:space="preserve"> su GitHub</w:t>
+      </w:r>
+      <w:r>
+        <w:t xml:space="preserve"> con la su</w:t>
+      </w:r>
+      <w:r>
+        <w:t>a</w:t>
+      </w:r>
+      <w:r>
+        <w:t xml:space="preserve"> release al seguente indirizzo: </w:t>
+      </w:r>
+      <w:hyperlink r:id="rId19" w:history="1">
+        <w:r>
+          <w:rPr>
+            <w:rStyle w:val="Collegamentoipertestuale"/>
+          </w:rPr>
+          <w:t>https://github.com/assuntaDC/DynamicClientFramework.git</w:t>
+        </w:r>
+      </w:hyperlink>
+      <w:r>
+        <w:t xml:space="preserve">. </w:t>
+      </w:r>
+    </w:p>
     <w:sectPr>
-      <w:headerReference w:type="default" r:id="rId15"/>
+      <w:headerReference w:type="default" r:id="rId20"/>
       <w:pgSz w:w="11906" w:h="16838"/>
       <w:pgMar w:top="1417" w:right="1134" w:bottom="1134" w:left="1134" w:header="708" w:footer="708" w:gutter="0"/>
       <w:pgBorders w:display="firstPage" w:offsetFrom="page">
@@ -15944,6 +16712,7 @@
   <w:style w:type="character" w:default="1" w:styleId="Carpredefinitoparagrafo">
     <w:name w:val="Default Paragraph Font"/>
     <w:uiPriority w:val="1"/>
+    <w:semiHidden/>
     <w:unhideWhenUsed/>
   </w:style>
   <w:style w:type="table" w:default="1" w:styleId="Tabellanormale">
@@ -17753,6 +18522,18 @@
       </w:tcPr>
     </w:tblStylePr>
   </w:style>
+  <w:style w:type="character" w:styleId="Menzionenonrisolta">
+    <w:name w:val="Unresolved Mention"/>
+    <w:basedOn w:val="Carpredefinitoparagrafo"/>
+    <w:uiPriority w:val="99"/>
+    <w:semiHidden/>
+    <w:unhideWhenUsed/>
+    <w:rsid w:val="003E5659"/>
+    <w:rPr>
+      <w:color w:val="605E5C"/>
+      <w:shd w:val="clear" w:color="auto" w:fill="E1DFDD"/>
+    </w:rPr>
+  </w:style>
 </w:styles>
 </file>
 

</xml_diff>